<commit_message>
Fix Scale migration bug.
</commit_message>
<xml_diff>
--- a/src/main/webapp/WEB-INF/data/docx/TOD_Q141_Rapport analyse qualitative-FR_v0.6.3.docx
+++ b/src/main/webapp/WEB-INF/data/docx/TOD_Q141_Rapport analyse qualitative-FR_v0.6.3.docx
@@ -19,6 +19,8 @@
             <w:tcW w:w="9748" w:type="dxa"/>
             <w:vAlign w:val="center"/>
           </w:tcPr>
+          <w:bookmarkStart w:id="0" w:name="_GoBack"/>
+          <w:bookmarkEnd w:id="0"/>
           <w:p>
             <w:r>
               <w:fldChar w:fldCharType="begin"/>
@@ -119,15 +121,11 @@
                 <w:dataBinding w:prefixMappings="xmlns:ns0='http://purl.org/dc/elements/1.1/' xmlns:ns1='http://schemas.openxmlformats.org/package/2006/metadata/core-properties' " w:xpath="/ns1:coreProperties[1]/ns1:category[1]" w:storeItemID="{6C3C8BC8-F283-45AE-878A-BAB7291924A1}"/>
                 <w:text/>
               </w:sdtPr>
+              <w:sdtEndPr/>
               <w:sdtContent>
                 <w:r>
-                  <w:t xml:space="preserve">Nom de </w:t>
+                  <w:t>Nom de l’organisation</w:t>
                 </w:r>
-                <w:proofErr w:type="spellStart"/>
-                <w:r>
-                  <w:t>l’organisation</w:t>
-                </w:r>
-                <w:proofErr w:type="spellEnd"/>
               </w:sdtContent>
             </w:sdt>
           </w:p>
@@ -157,15 +155,11 @@
                 <w:dataBinding w:prefixMappings="xmlns:ns0='http://purl.org/dc/elements/1.1/' xmlns:ns1='http://schemas.openxmlformats.org/package/2006/metadata/core-properties' " w:xpath="/ns1:coreProperties[1]/ns0:title[1]" w:storeItemID="{6C3C8BC8-F283-45AE-878A-BAB7291924A1}"/>
                 <w:text/>
               </w:sdtPr>
+              <w:sdtEndPr/>
               <w:sdtContent>
                 <w:r>
-                  <w:t xml:space="preserve">Titre du </w:t>
+                  <w:t>Titre du projet</w:t>
                 </w:r>
-                <w:proofErr w:type="spellStart"/>
-                <w:r>
-                  <w:t>projet</w:t>
-                </w:r>
-                <w:proofErr w:type="spellEnd"/>
               </w:sdtContent>
             </w:sdt>
           </w:p>
@@ -201,6 +195,7 @@
                 <w:dataBinding w:prefixMappings="xmlns:ns0='http://purl.org/dc/elements/1.1/' xmlns:ns1='http://schemas.openxmlformats.org/package/2006/metadata/core-properties' " w:xpath="/ns1:coreProperties[1]/ns0:subject[1]" w:storeItemID="{6C3C8BC8-F283-45AE-878A-BAB7291924A1}"/>
                 <w:text/>
               </w:sdtPr>
+              <w:sdtEndPr/>
               <w:sdtContent>
                 <w:r>
                   <w:rPr>
@@ -350,6 +345,7 @@
                 <w:dataBinding w:prefixMappings="xmlns:ns0='http://purl.org/dc/elements/1.1/' xmlns:ns1='http://schemas.openxmlformats.org/package/2006/metadata/core-properties' " w:xpath="/ns1:coreProperties[1]/ns1:keywords[1]" w:storeItemID="{6C3C8BC8-F283-45AE-878A-BAB7291924A1}"/>
                 <w:text/>
               </w:sdtPr>
+              <w:sdtEndPr/>
               <w:sdtContent>
                 <w:r>
                   <w:rPr>
@@ -404,6 +400,7 @@
               <w:listItem w:displayText="Final" w:value="Final"/>
             </w:comboBox>
           </w:sdtPr>
+          <w:sdtEndPr/>
           <w:sdtContent>
             <w:tc>
               <w:tcPr>
@@ -519,6 +516,7 @@
               <w:calendar w:val="gregorian"/>
             </w:date>
           </w:sdtPr>
+          <w:sdtEndPr/>
           <w:sdtContent>
             <w:tc>
               <w:tcPr>
@@ -533,28 +531,12 @@
                     <w:lang w:val="fr-FR"/>
                   </w:rPr>
                 </w:pPr>
-                <w:proofErr w:type="gramStart"/>
                 <w:r>
                   <w:rPr>
                     <w:lang w:val="fr-FR"/>
                   </w:rPr>
-                  <w:t>dd</w:t>
+                  <w:t>dd/mm/yyyy</w:t>
                 </w:r>
-                <w:proofErr w:type="gramEnd"/>
-                <w:r>
-                  <w:rPr>
-                    <w:lang w:val="fr-FR"/>
-                  </w:rPr>
-                  <w:t>/mm/</w:t>
-                </w:r>
-                <w:proofErr w:type="spellStart"/>
-                <w:r>
-                  <w:rPr>
-                    <w:lang w:val="fr-FR"/>
-                  </w:rPr>
-                  <w:t>yyyy</w:t>
-                </w:r>
-                <w:proofErr w:type="spellEnd"/>
               </w:p>
             </w:tc>
           </w:sdtContent>
@@ -599,6 +581,7 @@
             <w:dataBinding w:prefixMappings="xmlns:ns0='http://purl.org/dc/elements/1.1/' xmlns:ns1='http://schemas.openxmlformats.org/package/2006/metadata/core-properties' " w:xpath="/ns1:coreProperties[1]/ns0:description[1]" w:storeItemID="{6C3C8BC8-F283-45AE-878A-BAB7291924A1}"/>
             <w:text w:multiLine="1"/>
           </w:sdtPr>
+          <w:sdtEndPr/>
           <w:sdtContent>
             <w:tc>
               <w:tcPr>
@@ -642,14 +625,9 @@
       <w:pPr>
         <w:pStyle w:val="HDocProp"/>
       </w:pPr>
-      <w:proofErr w:type="spellStart"/>
       <w:r>
         <w:lastRenderedPageBreak/>
-        <w:t>Liste</w:t>
-      </w:r>
-      <w:proofErr w:type="spellEnd"/>
-      <w:r>
-        <w:t xml:space="preserve"> de distribution</w:t>
+        <w:t>Liste de distribution</w:t>
       </w:r>
     </w:p>
     <w:tbl>
@@ -677,11 +655,9 @@
             <w:pPr>
               <w:pStyle w:val="TabHeader1"/>
             </w:pPr>
-            <w:proofErr w:type="spellStart"/>
             <w:r>
               <w:t>Destinataire</w:t>
             </w:r>
-            <w:proofErr w:type="spellEnd"/>
           </w:p>
         </w:tc>
         <w:tc>
@@ -748,6 +724,7 @@
               <w:listItem w:displayText="Serveur interne" w:value="Serveur interne"/>
             </w:comboBox>
           </w:sdtPr>
+          <w:sdtEndPr/>
           <w:sdtContent>
             <w:tc>
               <w:tcPr>
@@ -815,6 +792,7 @@
               <w:listItem w:displayText="Serveur interne" w:value="Serveur interne"/>
             </w:comboBox>
           </w:sdtPr>
+          <w:sdtEndPr/>
           <w:sdtContent>
             <w:tc>
               <w:tcPr>
@@ -857,11 +835,9 @@
       <w:pPr>
         <w:pStyle w:val="HDocProp"/>
       </w:pPr>
-      <w:proofErr w:type="spellStart"/>
       <w:r>
         <w:t>Historique</w:t>
       </w:r>
-      <w:proofErr w:type="spellEnd"/>
     </w:p>
     <w:tbl>
       <w:tblPr>
@@ -966,6 +942,7 @@
               <w:calendar w:val="gregorian"/>
             </w:date>
           </w:sdtPr>
+          <w:sdtEndPr/>
           <w:sdtContent>
             <w:tc>
               <w:tcPr>
@@ -1068,11 +1045,9 @@
             <w:pPr>
               <w:pStyle w:val="TabHeader1"/>
             </w:pPr>
-            <w:proofErr w:type="spellStart"/>
             <w:r>
               <w:t>Entité</w:t>
             </w:r>
-            <w:proofErr w:type="spellEnd"/>
           </w:p>
         </w:tc>
       </w:tr>
@@ -1108,6 +1083,7 @@
             <w:dataBinding w:prefixMappings="xmlns:ns0='http://schemas.openxmlformats.org/officeDocument/2006/extended-properties' " w:xpath="/ns0:Properties[1]/ns0:Company[1]" w:storeItemID="{6668398D-A668-4E3E-A5EB-62B293D839F1}"/>
             <w:text/>
           </w:sdtPr>
+          <w:sdtEndPr/>
           <w:sdtContent>
             <w:tc>
               <w:tcPr>
@@ -1142,16 +1118,11 @@
             <w:r>
               <w:t xml:space="preserve">Groupe de travail </w:t>
             </w:r>
-            <w:proofErr w:type="spellStart"/>
             <w:r>
               <w:t>i</w:t>
             </w:r>
             <w:r>
-              <w:t>trust</w:t>
-            </w:r>
-            <w:proofErr w:type="spellEnd"/>
-            <w:r>
-              <w:t xml:space="preserve"> (List with the first letter of surname and name)</w:t>
+              <w:t>trust (List with the first letter of surname and name)</w:t>
             </w:r>
           </w:p>
         </w:tc>
@@ -1164,13 +1135,8 @@
             <w:pPr>
               <w:pStyle w:val="TabText1"/>
             </w:pPr>
-            <w:proofErr w:type="spellStart"/>
-            <w:r>
-              <w:t>itrust</w:t>
-            </w:r>
-            <w:proofErr w:type="spellEnd"/>
-            <w:r>
-              <w:t xml:space="preserve"> consulting</w:t>
+            <w:r>
+              <w:t>itrust consulting</w:t>
             </w:r>
           </w:p>
         </w:tc>
@@ -1231,11 +1197,9 @@
             <w:pPr>
               <w:pStyle w:val="TabHeader1"/>
             </w:pPr>
-            <w:proofErr w:type="spellStart"/>
             <w:r>
               <w:t>Rôle</w:t>
             </w:r>
-            <w:proofErr w:type="spellEnd"/>
           </w:p>
         </w:tc>
         <w:tc>
@@ -1247,11 +1211,9 @@
             <w:pPr>
               <w:pStyle w:val="TabHeader1"/>
             </w:pPr>
-            <w:proofErr w:type="spellStart"/>
             <w:r>
               <w:t>Responsabilité</w:t>
             </w:r>
-            <w:proofErr w:type="spellEnd"/>
           </w:p>
         </w:tc>
         <w:tc>
@@ -1342,6 +1304,7 @@
               <w:calendar w:val="gregorian"/>
             </w:date>
           </w:sdtPr>
+          <w:sdtEndPr/>
           <w:sdtContent>
             <w:tc>
               <w:tcPr>
@@ -1430,6 +1393,7 @@
               <w:calendar w:val="gregorian"/>
             </w:date>
           </w:sdtPr>
+          <w:sdtEndPr/>
           <w:sdtContent>
             <w:tc>
               <w:tcPr>
@@ -1474,20 +1438,10 @@
       <w:pPr>
         <w:pStyle w:val="HToc"/>
       </w:pPr>
-      <w:proofErr w:type="spellStart"/>
       <w:r>
         <w:lastRenderedPageBreak/>
-        <w:t>Sommaire</w:t>
-      </w:r>
-      <w:proofErr w:type="spellEnd"/>
-      <w:r>
-        <w:t xml:space="preserve"> </w:t>
-      </w:r>
-      <w:proofErr w:type="spellStart"/>
-      <w:r>
-        <w:t>analytique</w:t>
-      </w:r>
-      <w:proofErr w:type="spellEnd"/>
+        <w:t>Sommaire analytique</w:t>
+      </w:r>
     </w:p>
     <w:p>
       <w:pPr>
@@ -1496,14 +1450,12 @@
           <w:sz w:val="24"/>
         </w:rPr>
       </w:pPr>
-      <w:proofErr w:type="spellStart"/>
       <w:r>
         <w:rPr>
           <w:sz w:val="24"/>
         </w:rPr>
         <w:t>Contexte</w:t>
       </w:r>
-      <w:proofErr w:type="spellEnd"/>
     </w:p>
     <w:p>
       <w:pPr>
@@ -1542,7 +1494,7 @@
         </w:rPr>
         <w:t xml:space="preserve">présente les résultats de l’appréciation qualitative des risques réalisée par </w:t>
       </w:r>
-      <w:bookmarkStart w:id="0" w:name="_Hlk483569665"/>
+      <w:bookmarkStart w:id="1" w:name="_Hlk483569665"/>
       <w:sdt>
         <w:sdtPr>
           <w:alias w:val="Consultant"/>
@@ -1552,6 +1504,7 @@
             <w:docPart w:val="3DDA2E397F3E4A6A82F33B5AE1CC051E"/>
           </w:placeholder>
         </w:sdtPr>
+        <w:sdtEndPr/>
         <w:sdtContent>
           <w:r>
             <w:rPr>
@@ -1561,7 +1514,7 @@
           </w:r>
         </w:sdtContent>
       </w:sdt>
-      <w:bookmarkEnd w:id="0"/>
+      <w:bookmarkEnd w:id="1"/>
       <w:r>
         <w:rPr>
           <w:lang w:val="fr-FR"/>
@@ -1620,21 +1573,7 @@
         <w:rPr>
           <w:lang w:val="fr-FR"/>
         </w:rPr>
-        <w:t xml:space="preserve">a été menée avec l’aide de l’outil TRICK Service développé par </w:t>
-      </w:r>
-      <w:proofErr w:type="spellStart"/>
-      <w:r>
-        <w:rPr>
-          <w:lang w:val="fr-FR"/>
-        </w:rPr>
-        <w:t>itrust</w:t>
-      </w:r>
-      <w:proofErr w:type="spellEnd"/>
-      <w:r>
-        <w:rPr>
-          <w:lang w:val="fr-FR"/>
-        </w:rPr>
-        <w:t xml:space="preserve"> consulting.</w:t>
+        <w:t>a été menée avec l’aide de l’outil TRICK Service développé par itrust consulting.</w:t>
       </w:r>
     </w:p>
     <w:p>
@@ -1672,7 +1611,7 @@
         </w:rPr>
         <w:t xml:space="preserve">est constitué de </w:t>
       </w:r>
-      <w:bookmarkStart w:id="1" w:name="_Hlk484669577"/>
+      <w:bookmarkStart w:id="2" w:name="_Hlk484669577"/>
       <w:r>
         <w:rPr>
           <w:lang w:val="fr-FR"/>
@@ -1693,24 +1632,17 @@
           <w:dataBinding w:prefixMappings="xmlns:ns0='http://schemas.microsoft.com/office/2006/coverPageProps' " w:xpath="/ns0:CoverPageProperties[1]/ns0:Abstract[1]" w:storeItemID="{55AF091B-3C7A-41E3-B477-F2FDAA23CFDA}"/>
           <w:text w:multiLine="1"/>
         </w:sdtPr>
+        <w:sdtEndPr/>
         <w:sdtContent>
-          <w:proofErr w:type="spellStart"/>
           <w:r>
             <w:rPr>
               <w:lang w:val="fr-FR"/>
             </w:rPr>
-            <w:t>Summary</w:t>
-          </w:r>
-          <w:proofErr w:type="spellEnd"/>
-          <w:r>
-            <w:rPr>
-              <w:lang w:val="fr-FR"/>
-            </w:rPr>
-            <w:t xml:space="preserve"> of the scope</w:t>
+            <w:t>Summary of the scope</w:t>
           </w:r>
         </w:sdtContent>
       </w:sdt>
-      <w:bookmarkEnd w:id="1"/>
+      <w:bookmarkEnd w:id="2"/>
     </w:p>
     <w:p>
       <w:pPr>
@@ -1746,7 +1678,7 @@
         </w:rPr>
         <w:t xml:space="preserve"> </w:t>
       </w:r>
-      <w:bookmarkStart w:id="2" w:name="_Hlk484670179"/>
+      <w:bookmarkStart w:id="3" w:name="_Hlk484670179"/>
       <w:sdt>
         <w:sdtPr>
           <w:rPr>
@@ -1761,6 +1693,7 @@
           <w:dataBinding w:prefixMappings="xmlns:ns0='http://schemas.openxmlformats.org/officeDocument/2006/extended-properties' " w:xpath="/ns0:Properties[1]/ns0:Company[1]" w:storeItemID="{6668398D-A668-4E3E-A5EB-62B293D839F1}"/>
           <w:text/>
         </w:sdtPr>
+        <w:sdtEndPr/>
         <w:sdtContent>
           <w:r>
             <w:rPr>
@@ -1770,7 +1703,7 @@
           </w:r>
         </w:sdtContent>
       </w:sdt>
-      <w:bookmarkEnd w:id="2"/>
+      <w:bookmarkEnd w:id="3"/>
       <w:r>
         <w:rPr>
           <w:lang w:val="fr-FR"/>
@@ -1904,8 +1837,8 @@
           <w:lang w:val="fr-FR"/>
         </w:rPr>
       </w:pPr>
-      <w:bookmarkStart w:id="3" w:name="Phase"/>
-      <w:bookmarkEnd w:id="3"/>
+      <w:bookmarkStart w:id="4" w:name="Phase"/>
+      <w:bookmarkEnd w:id="4"/>
     </w:p>
     <w:p>
       <w:pPr>
@@ -1931,8 +1864,8 @@
           <w:lang w:val="fr-FR"/>
         </w:rPr>
       </w:pPr>
-      <w:bookmarkStart w:id="4" w:name="RiskHeatMapSummary"/>
-      <w:bookmarkEnd w:id="4"/>
+      <w:bookmarkStart w:id="5" w:name="RiskHeatMapSummary"/>
+      <w:bookmarkEnd w:id="5"/>
       <w:r>
         <w:rPr>
           <w:lang w:val="fr-FR"/>
@@ -1940,14 +1873,15 @@
         <w:br w:type="page"/>
       </w:r>
     </w:p>
-    <w:bookmarkStart w:id="5" w:name="_Toc453669065" w:displacedByCustomXml="next"/>
-    <w:bookmarkStart w:id="6" w:name="_Toc245171914" w:displacedByCustomXml="next"/>
-    <w:bookmarkStart w:id="7" w:name="_Toc260033147" w:displacedByCustomXml="next"/>
-    <w:bookmarkStart w:id="8" w:name="_Toc126566761" w:displacedByCustomXml="next"/>
+    <w:bookmarkStart w:id="6" w:name="_Toc453669065" w:displacedByCustomXml="next"/>
+    <w:bookmarkStart w:id="7" w:name="_Toc245171914" w:displacedByCustomXml="next"/>
+    <w:bookmarkStart w:id="8" w:name="_Toc260033147" w:displacedByCustomXml="next"/>
+    <w:bookmarkStart w:id="9" w:name="_Toc126566761" w:displacedByCustomXml="next"/>
     <w:sdt>
       <w:sdtPr>
         <w:rPr>
           <w:b w:val="0"/>
+          <w:noProof/>
           <w:color w:val="000000" w:themeColor="text1"/>
           <w:sz w:val="22"/>
         </w:rPr>
@@ -1961,7 +1895,6 @@
         <w:rPr>
           <w:b/>
           <w:bCs/>
-          <w:noProof/>
           <w:color w:val="5F497A" w:themeColor="accent4" w:themeShade="BF"/>
         </w:rPr>
       </w:sdtEndPr>
@@ -4151,73 +4084,55 @@
               <w:bCs/>
             </w:rPr>
           </w:pPr>
-          <w:r>
-            <w:fldChar w:fldCharType="begin"/>
-          </w:r>
-          <w:r>
-            <w:instrText xml:space="preserve"> HYPERLINK \l "_Toc472584742" </w:instrText>
-          </w:r>
-          <w:r>
-            <w:fldChar w:fldCharType="separate"/>
-          </w:r>
-          <w:r>
-            <w:rPr>
-              <w:rStyle w:val="Hyperlink"/>
-            </w:rPr>
-            <w:t>Annexe B : État d’implémentation des normes et bonnes pratiques</w:t>
-          </w:r>
-          <w:bookmarkStart w:id="9" w:name="_GoBack"/>
-          <w:bookmarkEnd w:id="9"/>
-          <w:r>
-            <w:rPr>
-              <w:rStyle w:val="Hyperlink"/>
-            </w:rPr>
-            <w:t xml:space="preserve"> considérées</w:t>
-          </w:r>
-          <w:r>
-            <w:rPr>
-              <w:webHidden/>
-            </w:rPr>
-            <w:tab/>
-          </w:r>
-          <w:r>
-            <w:rPr>
-              <w:webHidden/>
-            </w:rPr>
-            <w:fldChar w:fldCharType="begin"/>
-          </w:r>
-          <w:r>
-            <w:rPr>
-              <w:webHidden/>
-            </w:rPr>
-            <w:instrText xml:space="preserve"> PAGEREF _Toc472584742 \h </w:instrText>
-          </w:r>
-          <w:r>
-            <w:rPr>
-              <w:webHidden/>
-            </w:rPr>
-          </w:r>
-          <w:r>
-            <w:rPr>
-              <w:webHidden/>
-            </w:rPr>
-            <w:fldChar w:fldCharType="separate"/>
-          </w:r>
-          <w:r>
-            <w:rPr>
-              <w:webHidden/>
-            </w:rPr>
-            <w:t>22</w:t>
-          </w:r>
-          <w:r>
-            <w:rPr>
-              <w:webHidden/>
-            </w:rPr>
-            <w:fldChar w:fldCharType="end"/>
-          </w:r>
-          <w:r>
-            <w:fldChar w:fldCharType="end"/>
-          </w:r>
+          <w:hyperlink w:anchor="_Toc472584742" w:history="1">
+            <w:r>
+              <w:rPr>
+                <w:rStyle w:val="Hyperlink"/>
+              </w:rPr>
+              <w:t>Annexe B : État d’implémentation des normes et bonnes pratiques considérées</w:t>
+            </w:r>
+            <w:r>
+              <w:rPr>
+                <w:webHidden/>
+              </w:rPr>
+              <w:tab/>
+            </w:r>
+            <w:r>
+              <w:rPr>
+                <w:webHidden/>
+              </w:rPr>
+              <w:fldChar w:fldCharType="begin"/>
+            </w:r>
+            <w:r>
+              <w:rPr>
+                <w:webHidden/>
+              </w:rPr>
+              <w:instrText xml:space="preserve"> PAGEREF _Toc472584742 \h </w:instrText>
+            </w:r>
+            <w:r>
+              <w:rPr>
+                <w:webHidden/>
+              </w:rPr>
+            </w:r>
+            <w:r>
+              <w:rPr>
+                <w:webHidden/>
+              </w:rPr>
+              <w:fldChar w:fldCharType="separate"/>
+            </w:r>
+            <w:r>
+              <w:rPr>
+                <w:webHidden/>
+              </w:rPr>
+              <w:t>22</w:t>
+            </w:r>
+            <w:r>
+              <w:rPr>
+                <w:webHidden/>
+              </w:rPr>
+              <w:fldChar w:fldCharType="end"/>
+            </w:r>
+          </w:hyperlink>
           <w:r>
             <w:rPr>
               <w:b w:val="0"/>
@@ -4235,13 +4150,9 @@
           <w:noProof/>
         </w:rPr>
       </w:pPr>
-      <w:proofErr w:type="spellStart"/>
-      <w:r>
-        <w:t>Liste</w:t>
-      </w:r>
-      <w:proofErr w:type="spellEnd"/>
-      <w:r>
-        <w:t xml:space="preserve"> des figures</w:t>
+      <w:r>
+        <w:lastRenderedPageBreak/>
+        <w:t>Liste des figures</w:t>
       </w:r>
       <w:r>
         <w:fldChar w:fldCharType="begin"/>
@@ -4743,13 +4654,8 @@
         <w:pStyle w:val="TOCHeading"/>
       </w:pPr>
       <w:bookmarkStart w:id="10" w:name="_Toc437268762"/>
-      <w:proofErr w:type="spellStart"/>
-      <w:r>
-        <w:t>Liste</w:t>
-      </w:r>
-      <w:proofErr w:type="spellEnd"/>
-      <w:r>
-        <w:t xml:space="preserve"> des tableaux</w:t>
+      <w:r>
+        <w:t>Liste des tableaux</w:t>
       </w:r>
     </w:p>
     <w:p>
@@ -5677,7 +5583,7 @@
         <w:t>Introduction</w:t>
       </w:r>
       <w:bookmarkEnd w:id="11"/>
-      <w:bookmarkEnd w:id="5"/>
+      <w:bookmarkEnd w:id="6"/>
     </w:p>
     <w:p>
       <w:pPr>
@@ -5685,13 +5591,11 @@
       </w:pPr>
       <w:bookmarkStart w:id="12" w:name="_Toc453669066"/>
       <w:bookmarkStart w:id="13" w:name="_Toc472584715"/>
-      <w:proofErr w:type="spellStart"/>
       <w:r>
         <w:t>Contexte</w:t>
       </w:r>
       <w:bookmarkEnd w:id="12"/>
       <w:bookmarkEnd w:id="13"/>
-      <w:proofErr w:type="spellEnd"/>
     </w:p>
     <w:p>
       <w:pPr>
@@ -5745,6 +5649,7 @@
           <w:dataBinding w:prefixMappings="xmlns:ns0='http://schemas.openxmlformats.org/officeDocument/2006/extended-properties' " w:xpath="/ns0:Properties[1]/ns0:Company[1]" w:storeItemID="{6668398D-A668-4E3E-A5EB-62B293D839F1}"/>
           <w:text/>
         </w:sdtPr>
+        <w:sdtEndPr/>
         <w:sdtContent>
           <w:r>
             <w:rPr>
@@ -5765,21 +5670,7 @@
         <w:rPr>
           <w:lang w:val="fr-FR"/>
         </w:rPr>
-        <w:t xml:space="preserve">guidances de la norme ISO 27005 en utilisant l’outil d’appréciation des risques mis au point par </w:t>
-      </w:r>
-      <w:proofErr w:type="spellStart"/>
-      <w:r>
-        <w:rPr>
-          <w:lang w:val="fr-FR"/>
-        </w:rPr>
-        <w:t>itrust</w:t>
-      </w:r>
-      <w:proofErr w:type="spellEnd"/>
-      <w:r>
-        <w:rPr>
-          <w:lang w:val="fr-FR"/>
-        </w:rPr>
-        <w:t xml:space="preserve"> consulting TRICK </w:t>
+        <w:t xml:space="preserve">guidances de la norme ISO 27005 en utilisant l’outil d’appréciation des risques mis au point par itrust consulting TRICK </w:t>
       </w:r>
       <w:r>
         <w:rPr>
@@ -5864,6 +5755,7 @@
             <w:docPart w:val="668BAEDA928E4A91BF4712C38666215B"/>
           </w:placeholder>
         </w:sdtPr>
+        <w:sdtEndPr/>
         <w:sdtContent>
           <w:r>
             <w:rPr>
@@ -5899,15 +5791,10 @@
       <w:bookmarkStart w:id="17" w:name="_Toc453669068"/>
       <w:bookmarkStart w:id="18" w:name="_Toc472584717"/>
       <w:r>
-        <w:t xml:space="preserve">Cadre </w:t>
-      </w:r>
-      <w:proofErr w:type="spellStart"/>
-      <w:r>
-        <w:t>d’application</w:t>
+        <w:t>Cadre d’application</w:t>
       </w:r>
       <w:bookmarkEnd w:id="17"/>
       <w:bookmarkEnd w:id="18"/>
-      <w:proofErr w:type="spellEnd"/>
     </w:p>
     <w:p>
       <w:pPr>
@@ -5954,20 +5841,13 @@
           <w:dataBinding w:prefixMappings="xmlns:ns0='http://schemas.microsoft.com/office/2006/coverPageProps' " w:xpath="/ns0:CoverPageProperties[1]/ns0:Abstract[1]" w:storeItemID="{55AF091B-3C7A-41E3-B477-F2FDAA23CFDA}"/>
           <w:text/>
         </w:sdtPr>
+        <w:sdtEndPr/>
         <w:sdtContent>
-          <w:proofErr w:type="spellStart"/>
           <w:r>
             <w:rPr>
               <w:lang w:val="fr-FR"/>
             </w:rPr>
-            <w:t>Summary</w:t>
-          </w:r>
-          <w:proofErr w:type="spellEnd"/>
-          <w:r>
-            <w:rPr>
-              <w:lang w:val="fr-FR"/>
-            </w:rPr>
-            <w:t xml:space="preserve"> of the scope</w:t>
+            <w:t>Summary of the scope</w:t>
           </w:r>
         </w:sdtContent>
       </w:sdt>
@@ -6030,15 +5910,7 @@
       <w:bookmarkStart w:id="22" w:name="_Toc453669070"/>
       <w:bookmarkStart w:id="23" w:name="_Toc472584719"/>
       <w:r>
-        <w:t xml:space="preserve">Structure de </w:t>
-      </w:r>
-      <w:proofErr w:type="spellStart"/>
-      <w:r>
-        <w:t>ce</w:t>
-      </w:r>
-      <w:proofErr w:type="spellEnd"/>
-      <w:r>
-        <w:t xml:space="preserve"> document</w:t>
+        <w:t>Structure de ce document</w:t>
       </w:r>
       <w:bookmarkEnd w:id="22"/>
       <w:bookmarkEnd w:id="23"/>
@@ -6295,14 +6167,12 @@
       </w:pPr>
       <w:bookmarkStart w:id="24" w:name="_Toc453669071"/>
       <w:bookmarkStart w:id="25" w:name="_Toc472584720"/>
-      <w:proofErr w:type="spellStart"/>
       <w:r>
         <w:lastRenderedPageBreak/>
         <w:t>Références</w:t>
       </w:r>
       <w:bookmarkEnd w:id="24"/>
       <w:bookmarkEnd w:id="25"/>
-      <w:proofErr w:type="spellEnd"/>
     </w:p>
     <w:p>
       <w:pPr>
@@ -6564,7 +6434,6 @@
       </w:pPr>
       <w:bookmarkStart w:id="26" w:name="_Toc453669072"/>
       <w:bookmarkStart w:id="27" w:name="_Toc472584721"/>
-      <w:proofErr w:type="spellStart"/>
       <w:r>
         <w:t>Acronyme</w:t>
       </w:r>
@@ -6573,7 +6442,6 @@
         <w:t>s</w:t>
       </w:r>
       <w:bookmarkEnd w:id="27"/>
-      <w:proofErr w:type="spellEnd"/>
     </w:p>
     <w:tbl>
       <w:tblPr>
@@ -6682,15 +6550,7 @@
               <w:cnfStyle w:val="000000000000" w:firstRow="0" w:lastRow="0" w:firstColumn="0" w:lastColumn="0" w:oddVBand="0" w:evenVBand="0" w:oddHBand="0" w:evenHBand="0" w:firstRowFirstColumn="0" w:firstRowLastColumn="0" w:lastRowFirstColumn="0" w:lastRowLastColumn="0"/>
             </w:pPr>
             <w:r>
-              <w:t xml:space="preserve">Tool for </w:t>
-            </w:r>
-            <w:proofErr w:type="spellStart"/>
-            <w:r>
-              <w:t>RIsk</w:t>
-            </w:r>
-            <w:proofErr w:type="spellEnd"/>
-            <w:r>
-              <w:t xml:space="preserve"> management base</w:t>
+              <w:t>Tool for RIsk management base</w:t>
             </w:r>
             <w:r>
               <w:t>d on Central Knowledge base</w:t>
@@ -6710,13 +6570,11 @@
       </w:pPr>
       <w:bookmarkStart w:id="28" w:name="_Toc453669073"/>
       <w:bookmarkStart w:id="29" w:name="_Toc472584722"/>
-      <w:proofErr w:type="spellStart"/>
       <w:r>
         <w:t>Terminologie</w:t>
       </w:r>
       <w:bookmarkEnd w:id="28"/>
       <w:bookmarkEnd w:id="29"/>
-      <w:proofErr w:type="spellEnd"/>
     </w:p>
     <w:tbl>
       <w:tblPr>
@@ -6739,13 +6597,8 @@
               <w:pStyle w:val="TabText1"/>
             </w:pPr>
             <w:r>
-              <w:t xml:space="preserve">Acceptation du </w:t>
-            </w:r>
-            <w:proofErr w:type="spellStart"/>
-            <w:r>
-              <w:t>risque</w:t>
-            </w:r>
-            <w:proofErr w:type="spellEnd"/>
+              <w:t>Acceptation du risque</w:t>
+            </w:r>
           </w:p>
         </w:tc>
         <w:tc>
@@ -6831,16 +6684,11 @@
               <w:t>Analyse des</w:t>
             </w:r>
             <w:r>
-              <w:t xml:space="preserve"> </w:t>
-            </w:r>
-            <w:proofErr w:type="spellStart"/>
-            <w:r>
-              <w:t>risque</w:t>
+              <w:t xml:space="preserve"> risque</w:t>
             </w:r>
             <w:r>
               <w:t>s</w:t>
             </w:r>
-            <w:proofErr w:type="spellEnd"/>
           </w:p>
         </w:tc>
         <w:tc>
@@ -6904,19 +6752,9 @@
             <w:pPr>
               <w:pStyle w:val="TabText1"/>
             </w:pPr>
-            <w:proofErr w:type="spellStart"/>
-            <w:r>
-              <w:t>Appréciation</w:t>
-            </w:r>
-            <w:proofErr w:type="spellEnd"/>
-            <w:r>
-              <w:t xml:space="preserve"> du </w:t>
-            </w:r>
-            <w:proofErr w:type="spellStart"/>
-            <w:r>
-              <w:t>risque</w:t>
-            </w:r>
-            <w:proofErr w:type="spellEnd"/>
+            <w:r>
+              <w:t>Appréciation du risque</w:t>
+            </w:r>
           </w:p>
         </w:tc>
         <w:tc>
@@ -6992,11 +6830,9 @@
             <w:pPr>
               <w:pStyle w:val="TabText1"/>
             </w:pPr>
-            <w:proofErr w:type="spellStart"/>
             <w:r>
               <w:t>Conséquence</w:t>
             </w:r>
-            <w:proofErr w:type="spellEnd"/>
           </w:p>
         </w:tc>
         <w:tc>
@@ -7105,19 +6941,9 @@
             <w:pPr>
               <w:pStyle w:val="TabText1"/>
             </w:pPr>
-            <w:proofErr w:type="spellStart"/>
-            <w:r>
-              <w:t>Critères</w:t>
-            </w:r>
-            <w:proofErr w:type="spellEnd"/>
-            <w:r>
-              <w:t xml:space="preserve"> du </w:t>
-            </w:r>
-            <w:proofErr w:type="spellStart"/>
-            <w:r>
-              <w:t>risque</w:t>
-            </w:r>
-            <w:proofErr w:type="spellEnd"/>
+            <w:r>
+              <w:t>Critères du risque</w:t>
+            </w:r>
           </w:p>
         </w:tc>
         <w:tc>
@@ -7151,19 +6977,9 @@
             <w:pPr>
               <w:pStyle w:val="TabText1"/>
             </w:pPr>
-            <w:proofErr w:type="spellStart"/>
-            <w:r>
-              <w:t>Évaluation</w:t>
-            </w:r>
-            <w:proofErr w:type="spellEnd"/>
-            <w:r>
-              <w:t xml:space="preserve"> du </w:t>
-            </w:r>
-            <w:proofErr w:type="spellStart"/>
-            <w:r>
-              <w:t>risque</w:t>
-            </w:r>
-            <w:proofErr w:type="spellEnd"/>
+            <w:r>
+              <w:t>Évaluation du risque</w:t>
+            </w:r>
           </w:p>
         </w:tc>
         <w:tc>
@@ -7212,11 +7028,9 @@
             <w:pPr>
               <w:pStyle w:val="TabText1"/>
             </w:pPr>
-            <w:proofErr w:type="spellStart"/>
             <w:r>
               <w:t>Événement</w:t>
             </w:r>
-            <w:proofErr w:type="spellEnd"/>
           </w:p>
         </w:tc>
         <w:tc>
@@ -7281,21 +7095,7 @@
               <w:rPr>
                 <w:lang w:val="fr-FR"/>
               </w:rPr>
-              <w:t>Note 3 : Il peut parfois être fait référence en tant qu</w:t>
-            </w:r>
-            <w:proofErr w:type="gramStart"/>
-            <w:r>
-              <w:rPr>
-                <w:lang w:val="fr-FR"/>
-              </w:rPr>
-              <w:t>’«</w:t>
-            </w:r>
-            <w:proofErr w:type="gramEnd"/>
-            <w:r>
-              <w:rPr>
-                <w:lang w:val="fr-FR"/>
-              </w:rPr>
-              <w:t> incident » ou « accident ».</w:t>
+              <w:t>Note 3 : Il peut parfois être fait référence en tant qu’« incident » ou « accident ».</w:t>
             </w:r>
           </w:p>
         </w:tc>
@@ -7312,13 +7112,8 @@
             </w:pPr>
             <w:r>
               <w:lastRenderedPageBreak/>
-              <w:t xml:space="preserve">Identification du </w:t>
-            </w:r>
-            <w:proofErr w:type="spellStart"/>
-            <w:r>
-              <w:t>risque</w:t>
-            </w:r>
-            <w:proofErr w:type="spellEnd"/>
+              <w:t>Identification du risque</w:t>
+            </w:r>
           </w:p>
         </w:tc>
         <w:tc>
@@ -7448,19 +7243,9 @@
             <w:pPr>
               <w:pStyle w:val="TabText1"/>
             </w:pPr>
-            <w:proofErr w:type="spellStart"/>
-            <w:r>
-              <w:t>Mesure</w:t>
-            </w:r>
-            <w:proofErr w:type="spellEnd"/>
-            <w:r>
-              <w:t xml:space="preserve"> de </w:t>
-            </w:r>
-            <w:proofErr w:type="spellStart"/>
-            <w:r>
-              <w:t>sécurité</w:t>
-            </w:r>
-            <w:proofErr w:type="spellEnd"/>
+            <w:r>
+              <w:t>Mesure de sécurité</w:t>
+            </w:r>
           </w:p>
         </w:tc>
         <w:tc>
@@ -7545,19 +7330,9 @@
             <w:pPr>
               <w:pStyle w:val="TabText1"/>
             </w:pPr>
-            <w:proofErr w:type="spellStart"/>
-            <w:r>
-              <w:t>Niveau</w:t>
-            </w:r>
-            <w:proofErr w:type="spellEnd"/>
-            <w:r>
-              <w:t xml:space="preserve"> de </w:t>
-            </w:r>
-            <w:proofErr w:type="spellStart"/>
-            <w:r>
-              <w:t>risque</w:t>
-            </w:r>
-            <w:proofErr w:type="spellEnd"/>
+            <w:r>
+              <w:t>Niveau de risque</w:t>
+            </w:r>
           </w:p>
         </w:tc>
         <w:tc>
@@ -7591,25 +7366,18 @@
             <w:pPr>
               <w:pStyle w:val="TabText1"/>
             </w:pPr>
-            <w:proofErr w:type="spellStart"/>
             <w:r>
               <w:t>Parti</w:t>
             </w:r>
             <w:r>
               <w:t>e</w:t>
             </w:r>
-            <w:proofErr w:type="spellEnd"/>
-            <w:r>
-              <w:t xml:space="preserve"> </w:t>
-            </w:r>
-            <w:proofErr w:type="spellStart"/>
-            <w:r>
-              <w:t>prenant</w:t>
+            <w:r>
+              <w:t xml:space="preserve"> prenant</w:t>
             </w:r>
             <w:r>
               <w:t>e</w:t>
             </w:r>
-            <w:proofErr w:type="spellEnd"/>
           </w:p>
         </w:tc>
         <w:tc>
@@ -7670,11 +7438,9 @@
             <w:pPr>
               <w:pStyle w:val="TabText1"/>
             </w:pPr>
-            <w:proofErr w:type="spellStart"/>
             <w:r>
               <w:t>Risque</w:t>
             </w:r>
-            <w:proofErr w:type="spellEnd"/>
           </w:p>
         </w:tc>
         <w:tc>
@@ -7708,19 +7474,9 @@
             <w:pPr>
               <w:pStyle w:val="TabText1"/>
             </w:pPr>
-            <w:proofErr w:type="spellStart"/>
-            <w:r>
-              <w:t>Risque</w:t>
-            </w:r>
-            <w:proofErr w:type="spellEnd"/>
-            <w:r>
-              <w:t xml:space="preserve"> </w:t>
-            </w:r>
-            <w:proofErr w:type="spellStart"/>
-            <w:r>
-              <w:t>résiduel</w:t>
-            </w:r>
-            <w:proofErr w:type="spellEnd"/>
+            <w:r>
+              <w:t>Risque résiduel</w:t>
+            </w:r>
           </w:p>
         </w:tc>
         <w:tc>
@@ -7832,19 +7588,9 @@
             <w:pPr>
               <w:pStyle w:val="TabText1"/>
             </w:pPr>
-            <w:proofErr w:type="spellStart"/>
-            <w:r>
-              <w:t>Traitement</w:t>
-            </w:r>
-            <w:proofErr w:type="spellEnd"/>
-            <w:r>
-              <w:t xml:space="preserve"> des </w:t>
-            </w:r>
-            <w:proofErr w:type="spellStart"/>
-            <w:r>
-              <w:t>risques</w:t>
-            </w:r>
-            <w:proofErr w:type="spellEnd"/>
+            <w:r>
+              <w:t>Traitement des risques</w:t>
+            </w:r>
           </w:p>
         </w:tc>
         <w:tc>
@@ -7917,21 +7663,7 @@
               <w:rPr>
                 <w:lang w:val="fr-FR"/>
               </w:rPr>
-              <w:t xml:space="preserve"> de la société </w:t>
-            </w:r>
-            <w:proofErr w:type="spellStart"/>
-            <w:r>
-              <w:rPr>
-                <w:lang w:val="fr-FR"/>
-              </w:rPr>
-              <w:t>itrust</w:t>
-            </w:r>
-            <w:proofErr w:type="spellEnd"/>
-            <w:r>
-              <w:rPr>
-                <w:lang w:val="fr-FR"/>
-              </w:rPr>
-              <w:t xml:space="preserve"> consulting.</w:t>
+              <w:t xml:space="preserve"> de la société itrust consulting.</w:t>
             </w:r>
           </w:p>
         </w:tc>
@@ -7946,11 +7678,9 @@
             <w:pPr>
               <w:pStyle w:val="TabText1"/>
             </w:pPr>
-            <w:proofErr w:type="spellStart"/>
             <w:r>
               <w:t>Vraisemblance</w:t>
             </w:r>
-            <w:proofErr w:type="spellEnd"/>
           </w:p>
         </w:tc>
         <w:tc>
@@ -8701,14 +8431,7 @@
         <w:rPr>
           <w:lang w:val="fr-FR"/>
         </w:rPr>
-        <w:t xml:space="preserve"> </w:t>
-      </w:r>
-      <w:proofErr w:type="gramStart"/>
-      <w:r>
-        <w:rPr>
-          <w:lang w:val="fr-FR"/>
-        </w:rPr>
-        <w:t xml:space="preserve">et </w:t>
+        <w:t xml:space="preserve"> et </w:t>
       </w:r>
       <w:r>
         <w:rPr>
@@ -8716,7 +8439,6 @@
         </w:rPr>
         <w:t>)</w:t>
       </w:r>
-      <w:proofErr w:type="gramEnd"/>
       <w:r>
         <w:rPr>
           <w:lang w:val="fr-FR"/>
@@ -8978,6 +8700,7 @@
           <w:dataBinding w:prefixMappings="xmlns:ns0='http://purl.org/dc/elements/1.1/' xmlns:ns1='http://schemas.openxmlformats.org/package/2006/metadata/core-properties' " w:xpath="/ns1:coreProperties[1]/ns1:category[1]" w:storeItemID="{6C3C8BC8-F283-45AE-878A-BAB7291924A1}"/>
           <w:text/>
         </w:sdtPr>
+        <w:sdtEndPr/>
         <w:sdtContent>
           <w:r>
             <w:rPr>
@@ -10025,14 +9748,12 @@
                 <w:lang w:val="fr-FR"/>
               </w:rPr>
             </w:pPr>
-            <w:proofErr w:type="spellStart"/>
             <w:r>
               <w:rPr>
                 <w:lang w:val="fr-FR"/>
               </w:rPr>
               <w:t>Départment</w:t>
             </w:r>
-            <w:proofErr w:type="spellEnd"/>
           </w:p>
         </w:tc>
         <w:tc>
@@ -10125,6 +9846,7 @@
                 <w:calendar w:val="gregorian"/>
               </w:date>
             </w:sdtPr>
+            <w:sdtEndPr/>
             <w:sdtContent>
               <w:p>
                 <w:pPr>
@@ -10134,28 +9856,12 @@
                     <w:lang w:val="fr-FR"/>
                   </w:rPr>
                 </w:pPr>
-                <w:proofErr w:type="gramStart"/>
                 <w:r>
                   <w:rPr>
                     <w:lang w:val="fr-FR"/>
                   </w:rPr>
-                  <w:t>dd</w:t>
+                  <w:t>dd/mm/yy</w:t>
                 </w:r>
-                <w:proofErr w:type="gramEnd"/>
-                <w:r>
-                  <w:rPr>
-                    <w:lang w:val="fr-FR"/>
-                  </w:rPr>
-                  <w:t>/mm/</w:t>
-                </w:r>
-                <w:proofErr w:type="spellStart"/>
-                <w:r>
-                  <w:rPr>
-                    <w:lang w:val="fr-FR"/>
-                  </w:rPr>
-                  <w:t>yy</w:t>
-                </w:r>
-                <w:proofErr w:type="spellEnd"/>
               </w:p>
             </w:sdtContent>
           </w:sdt>
@@ -10175,6 +9881,7 @@
                 <w:calendar w:val="gregorian"/>
               </w:date>
             </w:sdtPr>
+            <w:sdtEndPr/>
             <w:sdtContent>
               <w:p>
                 <w:pPr>
@@ -10184,28 +9891,12 @@
                     <w:lang w:val="fr-FR"/>
                   </w:rPr>
                 </w:pPr>
-                <w:proofErr w:type="gramStart"/>
                 <w:r>
                   <w:rPr>
                     <w:lang w:val="fr-FR"/>
                   </w:rPr>
-                  <w:t>dd</w:t>
+                  <w:t>dd/mm/yy</w:t>
                 </w:r>
-                <w:proofErr w:type="gramEnd"/>
-                <w:r>
-                  <w:rPr>
-                    <w:lang w:val="fr-FR"/>
-                  </w:rPr>
-                  <w:t>/mm/</w:t>
-                </w:r>
-                <w:proofErr w:type="spellStart"/>
-                <w:r>
-                  <w:rPr>
-                    <w:lang w:val="fr-FR"/>
-                  </w:rPr>
-                  <w:t>yy</w:t>
-                </w:r>
-                <w:proofErr w:type="spellEnd"/>
               </w:p>
             </w:sdtContent>
           </w:sdt>
@@ -10225,6 +9916,7 @@
                 <w:calendar w:val="gregorian"/>
               </w:date>
             </w:sdtPr>
+            <w:sdtEndPr/>
             <w:sdtContent>
               <w:p>
                 <w:pPr>
@@ -10234,28 +9926,12 @@
                     <w:lang w:val="fr-FR"/>
                   </w:rPr>
                 </w:pPr>
-                <w:proofErr w:type="gramStart"/>
                 <w:r>
                   <w:rPr>
                     <w:lang w:val="fr-FR"/>
                   </w:rPr>
-                  <w:t>dd</w:t>
+                  <w:t>dd/mm/yy</w:t>
                 </w:r>
-                <w:proofErr w:type="gramEnd"/>
-                <w:r>
-                  <w:rPr>
-                    <w:lang w:val="fr-FR"/>
-                  </w:rPr>
-                  <w:t>/mm/</w:t>
-                </w:r>
-                <w:proofErr w:type="spellStart"/>
-                <w:r>
-                  <w:rPr>
-                    <w:lang w:val="fr-FR"/>
-                  </w:rPr>
-                  <w:t>yy</w:t>
-                </w:r>
-                <w:proofErr w:type="spellEnd"/>
               </w:p>
             </w:sdtContent>
           </w:sdt>
@@ -10310,6 +9986,7 @@
                 <w:calendar w:val="gregorian"/>
               </w:date>
             </w:sdtPr>
+            <w:sdtEndPr/>
             <w:sdtContent>
               <w:p>
                 <w:pPr>
@@ -10323,28 +10000,12 @@
                     <w:lang w:val="fr-FR"/>
                   </w:rPr>
                 </w:pPr>
-                <w:proofErr w:type="gramStart"/>
                 <w:r>
                   <w:rPr>
                     <w:lang w:val="fr-FR"/>
                   </w:rPr>
-                  <w:t>dd</w:t>
+                  <w:t>dd/mm/yy</w:t>
                 </w:r>
-                <w:proofErr w:type="gramEnd"/>
-                <w:r>
-                  <w:rPr>
-                    <w:lang w:val="fr-FR"/>
-                  </w:rPr>
-                  <w:t>/mm/</w:t>
-                </w:r>
-                <w:proofErr w:type="spellStart"/>
-                <w:r>
-                  <w:rPr>
-                    <w:lang w:val="fr-FR"/>
-                  </w:rPr>
-                  <w:t>yy</w:t>
-                </w:r>
-                <w:proofErr w:type="spellEnd"/>
               </w:p>
             </w:sdtContent>
           </w:sdt>
@@ -10364,6 +10025,7 @@
                 <w:calendar w:val="gregorian"/>
               </w:date>
             </w:sdtPr>
+            <w:sdtEndPr/>
             <w:sdtContent>
               <w:p>
                 <w:pPr>
@@ -10373,28 +10035,12 @@
                     <w:lang w:val="fr-FR"/>
                   </w:rPr>
                 </w:pPr>
-                <w:proofErr w:type="gramStart"/>
                 <w:r>
                   <w:rPr>
                     <w:lang w:val="fr-FR"/>
                   </w:rPr>
-                  <w:t>dd</w:t>
+                  <w:t>dd/mm/yy</w:t>
                 </w:r>
-                <w:proofErr w:type="gramEnd"/>
-                <w:r>
-                  <w:rPr>
-                    <w:lang w:val="fr-FR"/>
-                  </w:rPr>
-                  <w:t>/mm/</w:t>
-                </w:r>
-                <w:proofErr w:type="spellStart"/>
-                <w:r>
-                  <w:rPr>
-                    <w:lang w:val="fr-FR"/>
-                  </w:rPr>
-                  <w:t>yy</w:t>
-                </w:r>
-                <w:proofErr w:type="spellEnd"/>
               </w:p>
             </w:sdtContent>
           </w:sdt>
@@ -10414,6 +10060,7 @@
                 <w:calendar w:val="gregorian"/>
               </w:date>
             </w:sdtPr>
+            <w:sdtEndPr/>
             <w:sdtContent>
               <w:p>
                 <w:pPr>
@@ -10423,28 +10070,12 @@
                     <w:lang w:val="fr-FR"/>
                   </w:rPr>
                 </w:pPr>
-                <w:proofErr w:type="gramStart"/>
                 <w:r>
                   <w:rPr>
                     <w:lang w:val="fr-FR"/>
                   </w:rPr>
-                  <w:t>dd</w:t>
+                  <w:t>dd/mm/yy</w:t>
                 </w:r>
-                <w:proofErr w:type="gramEnd"/>
-                <w:r>
-                  <w:rPr>
-                    <w:lang w:val="fr-FR"/>
-                  </w:rPr>
-                  <w:t>/mm/</w:t>
-                </w:r>
-                <w:proofErr w:type="spellStart"/>
-                <w:r>
-                  <w:rPr>
-                    <w:lang w:val="fr-FR"/>
-                  </w:rPr>
-                  <w:t>yy</w:t>
-                </w:r>
-                <w:proofErr w:type="spellEnd"/>
               </w:p>
             </w:sdtContent>
           </w:sdt>
@@ -10499,6 +10130,7 @@
                 <w:calendar w:val="gregorian"/>
               </w:date>
             </w:sdtPr>
+            <w:sdtEndPr/>
             <w:sdtContent>
               <w:p>
                 <w:pPr>
@@ -10512,28 +10144,12 @@
                     <w:lang w:val="fr-FR"/>
                   </w:rPr>
                 </w:pPr>
-                <w:proofErr w:type="gramStart"/>
                 <w:r>
                   <w:rPr>
                     <w:lang w:val="fr-FR"/>
                   </w:rPr>
-                  <w:t>dd</w:t>
+                  <w:t>dd/mm/yy</w:t>
                 </w:r>
-                <w:proofErr w:type="gramEnd"/>
-                <w:r>
-                  <w:rPr>
-                    <w:lang w:val="fr-FR"/>
-                  </w:rPr>
-                  <w:t>/mm/</w:t>
-                </w:r>
-                <w:proofErr w:type="spellStart"/>
-                <w:r>
-                  <w:rPr>
-                    <w:lang w:val="fr-FR"/>
-                  </w:rPr>
-                  <w:t>yy</w:t>
-                </w:r>
-                <w:proofErr w:type="spellEnd"/>
               </w:p>
             </w:sdtContent>
           </w:sdt>
@@ -10553,6 +10169,7 @@
                 <w:calendar w:val="gregorian"/>
               </w:date>
             </w:sdtPr>
+            <w:sdtEndPr/>
             <w:sdtContent>
               <w:p>
                 <w:pPr>
@@ -10562,28 +10179,12 @@
                     <w:lang w:val="fr-FR"/>
                   </w:rPr>
                 </w:pPr>
-                <w:proofErr w:type="gramStart"/>
                 <w:r>
                   <w:rPr>
                     <w:lang w:val="fr-FR"/>
                   </w:rPr>
-                  <w:t>dd</w:t>
+                  <w:t>dd/mm/yy</w:t>
                 </w:r>
-                <w:proofErr w:type="gramEnd"/>
-                <w:r>
-                  <w:rPr>
-                    <w:lang w:val="fr-FR"/>
-                  </w:rPr>
-                  <w:t>/mm/</w:t>
-                </w:r>
-                <w:proofErr w:type="spellStart"/>
-                <w:r>
-                  <w:rPr>
-                    <w:lang w:val="fr-FR"/>
-                  </w:rPr>
-                  <w:t>yy</w:t>
-                </w:r>
-                <w:proofErr w:type="spellEnd"/>
               </w:p>
             </w:sdtContent>
           </w:sdt>
@@ -10603,6 +10204,7 @@
                 <w:calendar w:val="gregorian"/>
               </w:date>
             </w:sdtPr>
+            <w:sdtEndPr/>
             <w:sdtContent>
               <w:p>
                 <w:pPr>
@@ -10612,28 +10214,12 @@
                     <w:lang w:val="fr-FR"/>
                   </w:rPr>
                 </w:pPr>
-                <w:proofErr w:type="gramStart"/>
                 <w:r>
                   <w:rPr>
                     <w:lang w:val="fr-FR"/>
                   </w:rPr>
-                  <w:t>dd</w:t>
+                  <w:t>dd/mm/yy</w:t>
                 </w:r>
-                <w:proofErr w:type="gramEnd"/>
-                <w:r>
-                  <w:rPr>
-                    <w:lang w:val="fr-FR"/>
-                  </w:rPr>
-                  <w:t>/mm/</w:t>
-                </w:r>
-                <w:proofErr w:type="spellStart"/>
-                <w:r>
-                  <w:rPr>
-                    <w:lang w:val="fr-FR"/>
-                  </w:rPr>
-                  <w:t>yy</w:t>
-                </w:r>
-                <w:proofErr w:type="spellEnd"/>
               </w:p>
             </w:sdtContent>
           </w:sdt>
@@ -13501,21 +13087,7 @@
         <w:rPr>
           <w:lang w:val="fr-FR"/>
         </w:rPr>
-        <w:t xml:space="preserve"> (considérant le coût de </w:t>
-      </w:r>
-      <w:proofErr w:type="spellStart"/>
-      <w:r>
-        <w:rPr>
-          <w:lang w:val="fr-FR"/>
-        </w:rPr>
-        <w:t>set-up</w:t>
-      </w:r>
-      <w:proofErr w:type="spellEnd"/>
-      <w:r>
-        <w:rPr>
-          <w:lang w:val="fr-FR"/>
-        </w:rPr>
-        <w:t>, la durée de vie et la maintenance annuelle).</w:t>
+        <w:t xml:space="preserve"> (considérant le coût de set-up, la durée de vie et la maintenance annuelle).</w:t>
       </w:r>
     </w:p>
     <w:p>
@@ -13572,19 +13144,11 @@
           <w:lang w:val="fr-FR"/>
         </w:rPr>
       </w:pPr>
-      <w:proofErr w:type="gramStart"/>
-      <w:r>
-        <w:rPr>
-          <w:lang w:val="fr-FR"/>
-        </w:rPr>
-        <w:t>les</w:t>
-      </w:r>
-      <w:proofErr w:type="gramEnd"/>
-      <w:r>
-        <w:rPr>
-          <w:lang w:val="fr-FR"/>
-        </w:rPr>
-        <w:t xml:space="preserve"> charges de travail en jour-homme </w:t>
+      <w:r>
+        <w:rPr>
+          <w:lang w:val="fr-FR"/>
+        </w:rPr>
+        <w:t xml:space="preserve">les charges de travail en jour-homme </w:t>
       </w:r>
       <w:r>
         <w:rPr>
@@ -13600,19 +13164,11 @@
           <w:lang w:val="fr-FR"/>
         </w:rPr>
       </w:pPr>
-      <w:proofErr w:type="gramStart"/>
-      <w:r>
-        <w:rPr>
-          <w:lang w:val="fr-FR"/>
-        </w:rPr>
-        <w:t>les</w:t>
-      </w:r>
-      <w:proofErr w:type="gramEnd"/>
-      <w:r>
-        <w:rPr>
-          <w:lang w:val="fr-FR"/>
-        </w:rPr>
-        <w:t xml:space="preserve"> charges de travail en jour-homme </w:t>
+      <w:r>
+        <w:rPr>
+          <w:lang w:val="fr-FR"/>
+        </w:rPr>
+        <w:t xml:space="preserve">les charges de travail en jour-homme </w:t>
       </w:r>
       <w:r>
         <w:rPr>
@@ -13628,19 +13184,11 @@
           <w:lang w:val="fr-FR"/>
         </w:rPr>
       </w:pPr>
-      <w:proofErr w:type="gramStart"/>
-      <w:r>
-        <w:rPr>
-          <w:lang w:val="fr-FR"/>
-        </w:rPr>
-        <w:t>les</w:t>
-      </w:r>
-      <w:proofErr w:type="gramEnd"/>
-      <w:r>
-        <w:rPr>
-          <w:lang w:val="fr-FR"/>
-        </w:rPr>
-        <w:t xml:space="preserve"> investissements initiaux pour mettre en place les mesures de sécurité (en kilo euros)</w:t>
+      <w:r>
+        <w:rPr>
+          <w:lang w:val="fr-FR"/>
+        </w:rPr>
+        <w:t>les investissements initiaux pour mettre en place les mesures de sécurité (en kilo euros)</w:t>
       </w:r>
     </w:p>
     <w:p>
@@ -13650,19 +13198,11 @@
           <w:lang w:val="fr-FR"/>
         </w:rPr>
       </w:pPr>
-      <w:proofErr w:type="gramStart"/>
-      <w:r>
-        <w:rPr>
-          <w:lang w:val="fr-FR"/>
-        </w:rPr>
-        <w:t>le</w:t>
-      </w:r>
-      <w:proofErr w:type="gramEnd"/>
-      <w:r>
-        <w:rPr>
-          <w:lang w:val="fr-FR"/>
-        </w:rPr>
-        <w:t xml:space="preserve"> total de cette mise en œuvre en kilo euros.</w:t>
+      <w:r>
+        <w:rPr>
+          <w:lang w:val="fr-FR"/>
+        </w:rPr>
+        <w:t>le total de cette mise en œuvre en kilo euros.</w:t>
       </w:r>
     </w:p>
     <w:p>
@@ -13686,19 +13226,11 @@
           <w:lang w:val="fr-FR"/>
         </w:rPr>
       </w:pPr>
-      <w:proofErr w:type="gramStart"/>
-      <w:r>
-        <w:rPr>
-          <w:lang w:val="fr-FR"/>
-        </w:rPr>
-        <w:t>la</w:t>
-      </w:r>
-      <w:proofErr w:type="gramEnd"/>
-      <w:r>
-        <w:rPr>
-          <w:lang w:val="fr-FR"/>
-        </w:rPr>
-        <w:t xml:space="preserve"> charge de travail en interne pour la maintenance (en jour-homme) ;</w:t>
+      <w:r>
+        <w:rPr>
+          <w:lang w:val="fr-FR"/>
+        </w:rPr>
+        <w:t>la charge de travail en interne pour la maintenance (en jour-homme) ;</w:t>
       </w:r>
     </w:p>
     <w:p>
@@ -13708,19 +13240,11 @@
           <w:lang w:val="fr-FR"/>
         </w:rPr>
       </w:pPr>
-      <w:proofErr w:type="gramStart"/>
-      <w:r>
-        <w:rPr>
-          <w:lang w:val="fr-FR"/>
-        </w:rPr>
-        <w:t>la</w:t>
-      </w:r>
-      <w:proofErr w:type="gramEnd"/>
-      <w:r>
-        <w:rPr>
-          <w:lang w:val="fr-FR"/>
-        </w:rPr>
-        <w:t xml:space="preserve"> charge de travail en externe pour la maintenance (en jour-homme) ;</w:t>
+      <w:r>
+        <w:rPr>
+          <w:lang w:val="fr-FR"/>
+        </w:rPr>
+        <w:t>la charge de travail en externe pour la maintenance (en jour-homme) ;</w:t>
       </w:r>
     </w:p>
     <w:p>
@@ -13730,19 +13254,11 @@
           <w:lang w:val="fr-FR"/>
         </w:rPr>
       </w:pPr>
-      <w:proofErr w:type="gramStart"/>
-      <w:r>
-        <w:rPr>
-          <w:lang w:val="fr-FR"/>
-        </w:rPr>
-        <w:t>les</w:t>
-      </w:r>
-      <w:proofErr w:type="gramEnd"/>
-      <w:r>
-        <w:rPr>
-          <w:lang w:val="fr-FR"/>
-        </w:rPr>
-        <w:t xml:space="preserve"> investissements récurrents pour la maintenance en kilo euros ;</w:t>
+      <w:r>
+        <w:rPr>
+          <w:lang w:val="fr-FR"/>
+        </w:rPr>
+        <w:t>les investissements récurrents pour la maintenance en kilo euros ;</w:t>
       </w:r>
     </w:p>
     <w:p>
@@ -13752,19 +13268,11 @@
           <w:lang w:val="fr-FR"/>
         </w:rPr>
       </w:pPr>
-      <w:proofErr w:type="gramStart"/>
-      <w:r>
-        <w:rPr>
-          <w:lang w:val="fr-FR"/>
-        </w:rPr>
-        <w:t>le</w:t>
-      </w:r>
-      <w:proofErr w:type="gramEnd"/>
-      <w:r>
-        <w:rPr>
-          <w:lang w:val="fr-FR"/>
-        </w:rPr>
-        <w:t xml:space="preserve"> total des coûts récurrent en kilo euros.</w:t>
+      <w:r>
+        <w:rPr>
+          <w:lang w:val="fr-FR"/>
+        </w:rPr>
+        <w:t>le total des coûts récurrent en kilo euros.</w:t>
       </w:r>
     </w:p>
     <w:p>
@@ -13801,7 +13309,6 @@
           <w:lang w:val="fr-FR"/>
         </w:rPr>
       </w:pPr>
-      <w:proofErr w:type="gramStart"/>
       <w:r>
         <w:rPr>
           <w:color w:val="7030A0"/>
@@ -13809,7 +13316,6 @@
         </w:rPr>
         <w:t>Note:</w:t>
       </w:r>
-      <w:proofErr w:type="gramEnd"/>
       <w:r>
         <w:rPr>
           <w:lang w:val="fr-FR"/>
@@ -13935,35 +13441,7 @@
         <w:rPr>
           <w:lang w:val="fr-FR"/>
         </w:rPr>
-        <w:t> </w:t>
-      </w:r>
-      <w:proofErr w:type="gramStart"/>
-      <w:r>
-        <w:rPr>
-          <w:lang w:val="fr-FR"/>
-        </w:rPr>
-        <w:t>l</w:t>
-      </w:r>
-      <w:proofErr w:type="gramEnd"/>
-      <w:r>
-        <w:rPr>
-          <w:lang w:val="fr-FR"/>
-        </w:rPr>
-        <w:t xml:space="preserve"> Les coûts moyens annuels sont différents de la somme du coût de </w:t>
-      </w:r>
-      <w:proofErr w:type="spellStart"/>
-      <w:r>
-        <w:rPr>
-          <w:lang w:val="fr-FR"/>
-        </w:rPr>
-        <w:t>set-up</w:t>
-      </w:r>
-      <w:proofErr w:type="spellEnd"/>
-      <w:r>
-        <w:rPr>
-          <w:lang w:val="fr-FR"/>
-        </w:rPr>
-        <w:t xml:space="preserve"> avec les coûts récurrents, étant donné que la durée de vie est considérée pour chaque investissement.</w:t>
+        <w:t> l Les coûts moyens annuels sont différents de la somme du coût de set-up avec les coûts récurrents, étant donné que la durée de vie est considérée pour chaque investissement.</w:t>
       </w:r>
     </w:p>
     <w:p>
@@ -14153,6 +13631,7 @@
         <w:rPr>
           <w:lang w:val="fr-FR"/>
         </w:rPr>
+        <w:lastRenderedPageBreak/>
         <w:t>Acceptation des risques</w:t>
       </w:r>
     </w:p>
@@ -14373,21 +13852,7 @@
         <w:rPr>
           <w:lang w:val="fr-FR"/>
         </w:rPr>
-        <w:t xml:space="preserve">Tous ces éléments ont été utilisés pour établir le plan de traitement et permettre de décrire </w:t>
-      </w:r>
-      <w:proofErr w:type="gramStart"/>
-      <w:r>
-        <w:rPr>
-          <w:lang w:val="fr-FR"/>
-        </w:rPr>
-        <w:t>l’ »</w:t>
-      </w:r>
-      <w:proofErr w:type="gramEnd"/>
-      <w:r>
-        <w:rPr>
-          <w:lang w:val="fr-FR"/>
-        </w:rPr>
-        <w:t>évolution de la conformité de l’organisation en matière de sécurité tout au long des phases du plan de traitement.</w:t>
+        <w:t>Tous ces éléments ont été utilisés pour établir le plan de traitement et permettre de décrire l’ »évolution de la conformité de l’organisation en matière de sécurité tout au long des phases du plan de traitement.</w:t>
       </w:r>
     </w:p>
     <w:p>
@@ -14436,7 +13901,6 @@
           <w:lang w:val="fr-FR"/>
         </w:rPr>
       </w:pPr>
-      <w:proofErr w:type="spellStart"/>
       <w:r>
         <w:rPr>
           <w:b/>
@@ -14444,7 +13908,6 @@
         </w:rPr>
         <w:t>Ref</w:t>
       </w:r>
-      <w:proofErr w:type="spellEnd"/>
       <w:r>
         <w:rPr>
           <w:lang w:val="fr-FR"/>
@@ -15233,21 +14696,7 @@
         <w:rPr>
           <w:lang w:val="fr-FR"/>
         </w:rPr>
-        <w:t xml:space="preserve">Le </w:t>
-      </w:r>
-      <w:proofErr w:type="spellStart"/>
-      <w:r>
-        <w:rPr>
-          <w:lang w:val="fr-FR"/>
-        </w:rPr>
-        <w:t>set-up</w:t>
-      </w:r>
-      <w:proofErr w:type="spellEnd"/>
-      <w:r>
-        <w:rPr>
-          <w:lang w:val="fr-FR"/>
-        </w:rPr>
-        <w:t xml:space="preserve"> interne, indiquant combien de jours de travail interne sont nécessaires pour mettre en œuvre la mesure ;</w:t>
+        <w:t>Le set-up interne, indiquant combien de jours de travail interne sont nécessaires pour mettre en œuvre la mesure ;</w:t>
       </w:r>
     </w:p>
     <w:p>
@@ -15281,21 +14730,7 @@
         <w:rPr>
           <w:lang w:val="fr-FR"/>
         </w:rPr>
-        <w:t xml:space="preserve">Le </w:t>
-      </w:r>
-      <w:proofErr w:type="spellStart"/>
-      <w:r>
-        <w:rPr>
-          <w:lang w:val="fr-FR"/>
-        </w:rPr>
-        <w:t>set-up</w:t>
-      </w:r>
-      <w:proofErr w:type="spellEnd"/>
-      <w:r>
-        <w:rPr>
-          <w:lang w:val="fr-FR"/>
-        </w:rPr>
-        <w:t xml:space="preserve"> externe indiquant combien de jours de travail d’une personne externe sont nécessaires pour mettre en œuvre la mesure ;</w:t>
+        <w:t>Le set-up externe indiquant combien de jours de travail d’une personne externe sont nécessaires pour mettre en œuvre la mesure ;</w:t>
       </w:r>
     </w:p>
     <w:p>
@@ -15363,21 +14798,7 @@
         <w:rPr>
           <w:lang w:val="fr-FR"/>
         </w:rPr>
-        <w:t xml:space="preserve">Le </w:t>
-      </w:r>
-      <w:proofErr w:type="spellStart"/>
-      <w:r>
-        <w:rPr>
-          <w:lang w:val="fr-FR"/>
-        </w:rPr>
-        <w:t>lifetime</w:t>
-      </w:r>
-      <w:proofErr w:type="spellEnd"/>
-      <w:r>
-        <w:rPr>
-          <w:lang w:val="fr-FR"/>
-        </w:rPr>
-        <w:t>, la durée de vie de la mesure ;</w:t>
+        <w:t>Le lifetime, la durée de vie de la mesure ;</w:t>
       </w:r>
     </w:p>
     <w:p>
@@ -15980,13 +15401,14 @@
       <w:bookmarkEnd w:id="150"/>
       <w:bookmarkEnd w:id="32"/>
       <w:bookmarkEnd w:id="33"/>
+      <w:bookmarkEnd w:id="9"/>
       <w:bookmarkEnd w:id="8"/>
       <w:bookmarkEnd w:id="7"/>
-      <w:bookmarkEnd w:id="6"/>
-      <w:r>
-        <w:rPr>
-          <w:lang w:val="fr-FR"/>
-        </w:rPr>
+      <w:r>
+        <w:rPr>
+          <w:lang w:val="fr-FR"/>
+        </w:rPr>
+        <w:lastRenderedPageBreak/>
         <w:t>Annexe A : Détails de l’analyse des risques</w:t>
       </w:r>
       <w:bookmarkEnd w:id="151"/>
@@ -16165,7 +15587,6 @@
           <w:lang w:val="fr-FR"/>
         </w:rPr>
       </w:pPr>
-      <w:proofErr w:type="spellStart"/>
       <w:r>
         <w:rPr>
           <w:b/>
@@ -16173,7 +15594,6 @@
         </w:rPr>
         <w:t>Ref</w:t>
       </w:r>
-      <w:proofErr w:type="spellEnd"/>
       <w:r>
         <w:rPr>
           <w:lang w:val="fr-FR"/>
@@ -16458,27 +15878,13 @@
         <w:rPr>
           <w:lang w:val="fr-FR"/>
         </w:rPr>
-        <w:t xml:space="preserve">Le </w:t>
-      </w:r>
-      <w:proofErr w:type="spellStart"/>
-      <w:r>
-        <w:rPr>
-          <w:lang w:val="fr-FR"/>
-        </w:rPr>
-        <w:t>L</w:t>
-      </w:r>
-      <w:r>
-        <w:rPr>
-          <w:lang w:val="fr-FR"/>
-        </w:rPr>
-        <w:t>ifetime</w:t>
-      </w:r>
-      <w:proofErr w:type="spellEnd"/>
-      <w:r>
-        <w:rPr>
-          <w:lang w:val="fr-FR"/>
-        </w:rPr>
-        <w:t xml:space="preserve"> </w:t>
+        <w:t>Le L</w:t>
+      </w:r>
+      <w:r>
+        <w:rPr>
+          <w:lang w:val="fr-FR"/>
+        </w:rPr>
+        <w:t xml:space="preserve">ifetime </w:t>
       </w:r>
       <w:r>
         <w:rPr>
@@ -16729,21 +16135,12 @@
           <w:lang w:val="fr-FR"/>
         </w:rPr>
       </w:pPr>
-      <w:proofErr w:type="spellStart"/>
       <w:r>
         <w:rPr>
           <w:b/>
           <w:lang w:val="fr-FR"/>
         </w:rPr>
-        <w:t>Resp</w:t>
-      </w:r>
-      <w:proofErr w:type="spellEnd"/>
-      <w:r>
-        <w:rPr>
-          <w:b/>
-          <w:lang w:val="fr-FR"/>
-        </w:rPr>
-        <w:t> </w:t>
+        <w:t>Resp </w:t>
       </w:r>
       <w:r>
         <w:rPr>
@@ -16898,6 +16295,7 @@
               <w:docPartUnique/>
             </w:docPartObj>
           </w:sdtPr>
+          <w:sdtEndPr/>
           <w:sdtContent>
             <w:p>
               <w:pPr>
@@ -16936,7 +16334,7 @@
                   <w:noProof/>
                   <w:sz w:val="16"/>
                 </w:rPr>
-                <w:t>22</w:t>
+                <w:t>2</w:t>
               </w:r>
               <w:r>
                 <w:rPr>
@@ -17084,6 +16482,7 @@
               <w:docPartUnique/>
             </w:docPartObj>
           </w:sdtPr>
+          <w:sdtEndPr/>
           <w:sdtContent>
             <w:p>
               <w:pPr>
@@ -17356,15 +16755,11 @@
               <w:dataBinding w:prefixMappings="xmlns:ns0='http://purl.org/dc/elements/1.1/' xmlns:ns1='http://schemas.openxmlformats.org/package/2006/metadata/core-properties' " w:xpath="/ns1:coreProperties[1]/ns1:category[1]" w:storeItemID="{6C3C8BC8-F283-45AE-878A-BAB7291924A1}"/>
               <w:text/>
             </w:sdtPr>
+            <w:sdtEndPr/>
             <w:sdtContent>
               <w:r>
-                <w:t xml:space="preserve">Nom de </w:t>
+                <w:t>Nom de l’organisation</w:t>
               </w:r>
-              <w:proofErr w:type="spellStart"/>
-              <w:r>
-                <w:t>l’organisation</w:t>
-              </w:r>
-              <w:proofErr w:type="spellEnd"/>
             </w:sdtContent>
           </w:sdt>
         </w:p>
@@ -17391,11 +16786,9 @@
             <w:pStyle w:val="Headerfootertitle"/>
             <w:ind w:left="-1704"/>
           </w:pPr>
-          <w:proofErr w:type="spellStart"/>
           <w:r>
             <w:t>Projet</w:t>
           </w:r>
-          <w:proofErr w:type="spellEnd"/>
         </w:p>
       </w:tc>
       <w:sdt>
@@ -17406,6 +16799,7 @@
           <w:dataBinding w:prefixMappings="xmlns:ns0='http://purl.org/dc/elements/1.1/' xmlns:ns1='http://schemas.openxmlformats.org/package/2006/metadata/core-properties' " w:xpath="/ns1:coreProperties[1]/ns0:title[1]" w:storeItemID="{6C3C8BC8-F283-45AE-878A-BAB7291924A1}"/>
           <w:text/>
         </w:sdtPr>
+        <w:sdtEndPr/>
         <w:sdtContent>
           <w:tc>
             <w:tcPr>
@@ -17416,13 +16810,8 @@
                 <w:pStyle w:val="Headerfootertext"/>
               </w:pPr>
               <w:r>
-                <w:t xml:space="preserve">Titre du </w:t>
+                <w:t>Titre du projet</w:t>
               </w:r>
-              <w:proofErr w:type="spellStart"/>
-              <w:r>
-                <w:t>projet</w:t>
-              </w:r>
-              <w:proofErr w:type="spellEnd"/>
             </w:p>
           </w:tc>
         </w:sdtContent>
@@ -17461,6 +16850,7 @@
           <w:dataBinding w:prefixMappings="xmlns:ns0='http://purl.org/dc/elements/1.1/' xmlns:ns1='http://schemas.openxmlformats.org/package/2006/metadata/core-properties' " w:xpath="/ns1:coreProperties[1]/ns0:subject[1]" w:storeItemID="{6C3C8BC8-F283-45AE-878A-BAB7291924A1}"/>
           <w:text/>
         </w:sdtPr>
+        <w:sdtEndPr/>
         <w:sdtContent>
           <w:tc>
             <w:tcPr>
@@ -17523,6 +16913,7 @@
           <w:dataBinding w:prefixMappings="xmlns:ns0='http://purl.org/dc/elements/1.1/' xmlns:ns1='http://schemas.openxmlformats.org/package/2006/metadata/core-properties' " w:xpath="/ns1:coreProperties[1]/ns0:description[1]" w:storeItemID="{6C3C8BC8-F283-45AE-878A-BAB7291924A1}"/>
           <w:text w:multiLine="1"/>
         </w:sdtPr>
+        <w:sdtEndPr/>
         <w:sdtContent>
           <w:tc>
             <w:tcPr>
@@ -17669,15 +17060,11 @@
               <w:dataBinding w:prefixMappings="xmlns:ns0='http://purl.org/dc/elements/1.1/' xmlns:ns1='http://schemas.openxmlformats.org/package/2006/metadata/core-properties' " w:xpath="/ns1:coreProperties[1]/ns1:category[1]" w:storeItemID="{6C3C8BC8-F283-45AE-878A-BAB7291924A1}"/>
               <w:text/>
             </w:sdtPr>
+            <w:sdtEndPr/>
             <w:sdtContent>
               <w:r>
-                <w:t xml:space="preserve">Nom de </w:t>
+                <w:t>Nom de l’organisation</w:t>
               </w:r>
-              <w:proofErr w:type="spellStart"/>
-              <w:r>
-                <w:t>l’organisation</w:t>
-              </w:r>
-              <w:proofErr w:type="spellEnd"/>
             </w:sdtContent>
           </w:sdt>
         </w:p>
@@ -17722,6 +17109,7 @@
           <w:dataBinding w:prefixMappings="xmlns:ns0='http://purl.org/dc/elements/1.1/' xmlns:ns1='http://schemas.openxmlformats.org/package/2006/metadata/core-properties' " w:xpath="/ns1:coreProperties[1]/ns0:title[1]" w:storeItemID="{6C3C8BC8-F283-45AE-878A-BAB7291924A1}"/>
           <w:text/>
         </w:sdtPr>
+        <w:sdtEndPr/>
         <w:sdtContent>
           <w:tc>
             <w:tcPr>
@@ -17732,13 +17120,8 @@
                 <w:pStyle w:val="Headerfootertext"/>
               </w:pPr>
               <w:r>
-                <w:t xml:space="preserve">Titre du </w:t>
+                <w:t>Titre du projet</w:t>
               </w:r>
-              <w:proofErr w:type="spellStart"/>
-              <w:r>
-                <w:t>projet</w:t>
-              </w:r>
-              <w:proofErr w:type="spellEnd"/>
             </w:p>
           </w:tc>
         </w:sdtContent>
@@ -17783,6 +17166,7 @@
           <w:dataBinding w:prefixMappings="xmlns:ns0='http://purl.org/dc/elements/1.1/' xmlns:ns1='http://schemas.openxmlformats.org/package/2006/metadata/core-properties' " w:xpath="/ns1:coreProperties[1]/ns0:subject[1]" w:storeItemID="{6C3C8BC8-F283-45AE-878A-BAB7291924A1}"/>
           <w:text/>
         </w:sdtPr>
+        <w:sdtEndPr/>
         <w:sdtContent>
           <w:tc>
             <w:tcPr>
@@ -17845,6 +17229,7 @@
           <w:dataBinding w:prefixMappings="xmlns:ns0='http://purl.org/dc/elements/1.1/' xmlns:ns1='http://schemas.openxmlformats.org/package/2006/metadata/core-properties' " w:xpath="/ns1:coreProperties[1]/ns0:description[1]" w:storeItemID="{6C3C8BC8-F283-45AE-878A-BAB7291924A1}"/>
           <w:text w:multiLine="1"/>
         </w:sdtPr>
+        <w:sdtEndPr/>
         <w:sdtContent>
           <w:tc>
             <w:tcPr>
@@ -27921,6 +27306,163 @@
       <w:kern w:val="16"/>
       <w:sz w:val="20"/>
       <w:szCs w:val="36"/>
+      <w:lang w:val="en-GB" w:eastAsia="en-GB"/>
+    </w:rPr>
+  </w:style>
+  <w:style w:type="table" w:customStyle="1" w:styleId="TableTSHeatMapLegend">
+    <w:name w:val="TableTSHeatMapLegend"/>
+    <w:basedOn w:val="Tableitrust2"/>
+    <w:uiPriority w:val="99"/>
+    <w:rsid w:val="004E0918"/>
+    <w:tblPr>
+      <w:tblBorders>
+        <w:top w:val="none" w:sz="0" w:space="0" w:color="auto"/>
+        <w:left w:val="none" w:sz="0" w:space="0" w:color="auto"/>
+        <w:bottom w:val="none" w:sz="0" w:space="0" w:color="auto"/>
+        <w:right w:val="none" w:sz="0" w:space="0" w:color="auto"/>
+        <w:insideH w:val="none" w:sz="0" w:space="0" w:color="auto"/>
+        <w:insideV w:val="none" w:sz="0" w:space="0" w:color="auto"/>
+      </w:tblBorders>
+    </w:tblPr>
+    <w:trPr>
+      <w:cantSplit/>
+    </w:trPr>
+    <w:tcPr>
+      <w:shd w:val="clear" w:color="auto" w:fill="auto"/>
+    </w:tcPr>
+    <w:tblStylePr w:type="firstRow">
+      <w:pPr>
+        <w:keepNext/>
+        <w:wordWrap/>
+        <w:spacing w:beforeLines="0" w:before="120" w:beforeAutospacing="0" w:afterLines="0" w:after="120" w:afterAutospacing="0"/>
+        <w:jc w:val="left"/>
+      </w:pPr>
+      <w:rPr>
+        <w:rFonts w:ascii="Corbel" w:hAnsi="Corbel"/>
+        <w:b/>
+        <w:color w:val="5F497A" w:themeColor="accent4" w:themeShade="BF"/>
+        <w:sz w:val="20"/>
+      </w:rPr>
+      <w:tblPr/>
+      <w:tcPr>
+        <w:tcBorders>
+          <w:top w:val="nil"/>
+          <w:left w:val="nil"/>
+          <w:bottom w:val="nil"/>
+          <w:right w:val="nil"/>
+          <w:insideH w:val="nil"/>
+          <w:insideV w:val="nil"/>
+          <w:tl2br w:val="nil"/>
+          <w:tr2bl w:val="nil"/>
+        </w:tcBorders>
+        <w:shd w:val="clear" w:color="auto" w:fill="CCC0D9" w:themeFill="accent4" w:themeFillTint="66"/>
+      </w:tcPr>
+    </w:tblStylePr>
+    <w:tblStylePr w:type="lastRow">
+      <w:rPr>
+        <w:rFonts w:ascii="Arial" w:hAnsi="Arial"/>
+        <w:b/>
+        <w:color w:val="auto"/>
+      </w:rPr>
+      <w:tblPr/>
+      <w:tcPr>
+        <w:shd w:val="clear" w:color="auto" w:fill="CCC0D9" w:themeFill="accent4" w:themeFillTint="66"/>
+      </w:tcPr>
+    </w:tblStylePr>
+    <w:tblStylePr w:type="firstCol">
+      <w:rPr>
+        <w:rFonts w:ascii="Corbel" w:hAnsi="Corbel"/>
+        <w:b/>
+        <w:color w:val="5F497A" w:themeColor="accent4" w:themeShade="BF"/>
+      </w:rPr>
+      <w:tblPr/>
+      <w:tcPr>
+        <w:shd w:val="clear" w:color="auto" w:fill="E5DFEC" w:themeFill="accent4" w:themeFillTint="33"/>
+      </w:tcPr>
+    </w:tblStylePr>
+    <w:tblStylePr w:type="lastCol">
+      <w:rPr>
+        <w:b/>
+      </w:rPr>
+      <w:tblPr/>
+      <w:tcPr>
+        <w:shd w:val="clear" w:color="auto" w:fill="E5DFEC" w:themeFill="accent4" w:themeFillTint="33"/>
+      </w:tcPr>
+    </w:tblStylePr>
+  </w:style>
+  <w:style w:type="paragraph" w:customStyle="1" w:styleId="TSTabText3">
+    <w:name w:val="TS_TabText3"/>
+    <w:basedOn w:val="Normal"/>
+    <w:link w:val="TSTabText3Char"/>
+    <w:qFormat/>
+    <w:rsid w:val="0084071E"/>
+    <w:pPr>
+      <w:spacing w:before="5" w:after="5"/>
+      <w:ind w:left="6" w:right="6"/>
+    </w:pPr>
+    <w:rPr>
+      <w:color w:val="auto"/>
+      <w:sz w:val="16"/>
+    </w:rPr>
+  </w:style>
+  <w:style w:type="character" w:customStyle="1" w:styleId="TSTabText3Char">
+    <w:name w:val="TS_TabText3 Char"/>
+    <w:basedOn w:val="DefaultParagraphFont"/>
+    <w:link w:val="TSTabText3"/>
+    <w:rsid w:val="0084071E"/>
+    <w:rPr>
+      <w:rFonts w:ascii="Corbel" w:hAnsi="Corbel" w:cs="Arial"/>
+      <w:kern w:val="16"/>
+      <w:sz w:val="16"/>
+      <w:szCs w:val="36"/>
+      <w:lang w:val="en-GB" w:eastAsia="en-GB"/>
+    </w:rPr>
+  </w:style>
+  <w:style w:type="paragraph" w:customStyle="1" w:styleId="TSTabText2">
+    <w:name w:val="TS_TabText2"/>
+    <w:basedOn w:val="TabText2"/>
+    <w:link w:val="TSTabText2Char"/>
+    <w:qFormat/>
+    <w:rsid w:val="0084071E"/>
+    <w:pPr>
+      <w:spacing w:before="10" w:after="10"/>
+      <w:ind w:left="11" w:right="11"/>
+    </w:pPr>
+  </w:style>
+  <w:style w:type="character" w:customStyle="1" w:styleId="TSTabText2Char">
+    <w:name w:val="TS_TabText2 Char"/>
+    <w:basedOn w:val="TabText2Char"/>
+    <w:link w:val="TSTabText2"/>
+    <w:rsid w:val="0084071E"/>
+    <w:rPr>
+      <w:rFonts w:ascii="Corbel" w:hAnsi="Corbel" w:cs="Arial"/>
+      <w:kern w:val="16"/>
+      <w:sz w:val="18"/>
+      <w:szCs w:val="36"/>
+      <w:lang w:val="en-GB" w:eastAsia="en-GB"/>
+    </w:rPr>
+  </w:style>
+  <w:style w:type="paragraph" w:customStyle="1" w:styleId="TSTabText1">
+    <w:name w:val="TS_TabText1"/>
+    <w:basedOn w:val="TabText1"/>
+    <w:link w:val="TSTabText1Char"/>
+    <w:qFormat/>
+    <w:rsid w:val="0084071E"/>
+    <w:pPr>
+      <w:spacing w:before="20" w:after="20"/>
+      <w:ind w:left="28" w:right="28"/>
+    </w:pPr>
+  </w:style>
+  <w:style w:type="character" w:customStyle="1" w:styleId="TSTabText1Char">
+    <w:name w:val="TS_TabText1 Char"/>
+    <w:basedOn w:val="TabText1Char"/>
+    <w:link w:val="TSTabText1"/>
+    <w:rsid w:val="0084071E"/>
+    <w:rPr>
+      <w:rFonts w:ascii="Corbel" w:hAnsi="Corbel" w:cs="Arial"/>
+      <w:kern w:val="16"/>
+      <w:sz w:val="20"/>
+      <w:szCs w:val="20"/>
       <w:lang w:val="en-GB" w:eastAsia="en-GB"/>
     </w:rPr>
   </w:style>
@@ -32702,7 +32244,7 @@
 </file>
 
 <file path=customXml/itemProps2.xml><?xml version="1.0" encoding="utf-8"?>
-<ds:datastoreItem xmlns:ds="http://schemas.openxmlformats.org/officeDocument/2006/customXml" ds:itemID="{DB1938FF-680D-4A38-BA56-AAF13B13513F}">
+<ds:datastoreItem xmlns:ds="http://schemas.openxmlformats.org/officeDocument/2006/customXml" ds:itemID="{C909FBFE-F8F4-404B-999A-67E0E09429EB}">
   <ds:schemaRefs>
     <ds:schemaRef ds:uri="http://schemas.openxmlformats.org/officeDocument/2006/bibliography"/>
   </ds:schemaRefs>

</xml_diff>